<commit_message>
feat: add file tps-penalaran-math
</commit_message>
<xml_diff>
--- a/tps-penalaran-math/soal/penalaran-math-1.docx
+++ b/tps-penalaran-math/soal/penalaran-math-1.docx
@@ -1432,6 +1432,297 @@
         <w:t>650 phi</w:t>
       </w:r>
     </w:p>
+    <w:p>
+      <w:pPr>
+        <w:spacing w:line="360" w:lineRule="auto"/>
+        <w:jc w:val="both"/>
+        <w:rPr>
+          <w:rFonts w:ascii="Times New Roman" w:hAnsi="Times New Roman"/>
+          <w:sz w:val="24"/>
+        </w:rPr>
+      </w:pPr>
+    </w:p>
+    <w:p>
+      <w:pPr>
+        <w:pStyle w:val="ListParagraph"/>
+        <w:numPr>
+          <w:ilvl w:val="0"/>
+          <w:numId w:val="1"/>
+        </w:numPr>
+        <w:spacing w:line="360" w:lineRule="auto"/>
+        <w:jc w:val="both"/>
+        <w:rPr>
+          <w:rFonts w:ascii="Times New Roman" w:hAnsi="Times New Roman"/>
+          <w:sz w:val="24"/>
+        </w:rPr>
+      </w:pPr>
+      <w:r>
+        <w:rPr>
+          <w:rFonts w:ascii="Times New Roman" w:hAnsi="Times New Roman"/>
+          <w:sz w:val="24"/>
+        </w:rPr>
+        <w:t>Di salah satu kota, pertambahan penduduk tiap tahunnya selalu tetap. Pada tahun 2012 dan tahun 2016, jumlah penduduk di kota tersebut berturut-turut adalah 700.000 jiwa dan 900.000 jiwa. Berapakah jumlah penduduk di kota tersebut pada tahun 2020?</w:t>
+      </w:r>
+    </w:p>
+    <w:p>
+      <w:pPr>
+        <w:pStyle w:val="ListParagraph"/>
+        <w:numPr>
+          <w:ilvl w:val="0"/>
+          <w:numId w:val="7"/>
+        </w:numPr>
+        <w:spacing w:line="360" w:lineRule="auto"/>
+        <w:jc w:val="both"/>
+        <w:rPr>
+          <w:rFonts w:ascii="Times New Roman" w:hAnsi="Times New Roman"/>
+          <w:sz w:val="24"/>
+        </w:rPr>
+      </w:pPr>
+      <w:r>
+        <w:rPr>
+          <w:rFonts w:ascii="Times New Roman" w:hAnsi="Times New Roman"/>
+          <w:sz w:val="24"/>
+        </w:rPr>
+        <w:t>1.000.000 jiwa</w:t>
+      </w:r>
+    </w:p>
+    <w:p>
+      <w:pPr>
+        <w:pStyle w:val="ListParagraph"/>
+        <w:numPr>
+          <w:ilvl w:val="0"/>
+          <w:numId w:val="7"/>
+        </w:numPr>
+        <w:spacing w:line="360" w:lineRule="auto"/>
+        <w:jc w:val="both"/>
+        <w:rPr>
+          <w:rFonts w:ascii="Times New Roman" w:hAnsi="Times New Roman"/>
+          <w:sz w:val="24"/>
+        </w:rPr>
+      </w:pPr>
+      <w:r>
+        <w:rPr>
+          <w:rFonts w:ascii="Times New Roman" w:hAnsi="Times New Roman"/>
+          <w:sz w:val="24"/>
+        </w:rPr>
+        <w:t xml:space="preserve">1.100.000 jiwa </w:t>
+      </w:r>
+    </w:p>
+    <w:p>
+      <w:pPr>
+        <w:pStyle w:val="ListParagraph"/>
+        <w:numPr>
+          <w:ilvl w:val="0"/>
+          <w:numId w:val="7"/>
+        </w:numPr>
+        <w:spacing w:line="360" w:lineRule="auto"/>
+        <w:jc w:val="both"/>
+        <w:rPr>
+          <w:rFonts w:ascii="Times New Roman" w:hAnsi="Times New Roman"/>
+          <w:sz w:val="24"/>
+        </w:rPr>
+      </w:pPr>
+      <w:r>
+        <w:rPr>
+          <w:rFonts w:ascii="Times New Roman" w:hAnsi="Times New Roman"/>
+          <w:sz w:val="24"/>
+        </w:rPr>
+        <w:t>1.200.000 jiwa</w:t>
+      </w:r>
+    </w:p>
+    <w:p>
+      <w:pPr>
+        <w:pStyle w:val="ListParagraph"/>
+        <w:numPr>
+          <w:ilvl w:val="0"/>
+          <w:numId w:val="7"/>
+        </w:numPr>
+        <w:spacing w:line="360" w:lineRule="auto"/>
+        <w:jc w:val="both"/>
+        <w:rPr>
+          <w:rFonts w:ascii="Times New Roman" w:hAnsi="Times New Roman"/>
+          <w:sz w:val="24"/>
+        </w:rPr>
+      </w:pPr>
+      <w:r>
+        <w:rPr>
+          <w:rFonts w:ascii="Times New Roman" w:hAnsi="Times New Roman"/>
+          <w:sz w:val="24"/>
+        </w:rPr>
+        <w:t xml:space="preserve">1.300.000 jiwa </w:t>
+      </w:r>
+    </w:p>
+    <w:p>
+      <w:pPr>
+        <w:pStyle w:val="ListParagraph"/>
+        <w:numPr>
+          <w:ilvl w:val="0"/>
+          <w:numId w:val="7"/>
+        </w:numPr>
+        <w:spacing w:line="360" w:lineRule="auto"/>
+        <w:jc w:val="both"/>
+        <w:rPr>
+          <w:rFonts w:ascii="Times New Roman" w:hAnsi="Times New Roman"/>
+          <w:sz w:val="24"/>
+        </w:rPr>
+      </w:pPr>
+      <w:r>
+        <w:rPr>
+          <w:rFonts w:ascii="Times New Roman" w:hAnsi="Times New Roman"/>
+          <w:sz w:val="24"/>
+        </w:rPr>
+        <w:t xml:space="preserve">1.400.000 jiwa </w:t>
+      </w:r>
+    </w:p>
+    <w:p>
+      <w:pPr>
+        <w:spacing w:line="360" w:lineRule="auto"/>
+        <w:jc w:val="both"/>
+        <w:rPr>
+          <w:rFonts w:ascii="Times New Roman" w:hAnsi="Times New Roman"/>
+          <w:sz w:val="24"/>
+        </w:rPr>
+      </w:pPr>
+    </w:p>
+    <w:p>
+      <w:pPr>
+        <w:pStyle w:val="ListParagraph"/>
+        <w:numPr>
+          <w:ilvl w:val="0"/>
+          <w:numId w:val="1"/>
+        </w:numPr>
+        <w:spacing w:line="360" w:lineRule="auto"/>
+        <w:jc w:val="both"/>
+        <w:rPr>
+          <w:rFonts w:ascii="Times New Roman" w:hAnsi="Times New Roman"/>
+          <w:sz w:val="24"/>
+        </w:rPr>
+      </w:pPr>
+      <w:r>
+        <w:rPr>
+          <w:rFonts w:ascii="Times New Roman" w:hAnsi="Times New Roman"/>
+          <w:sz w:val="24"/>
+        </w:rPr>
+        <w:t xml:space="preserve">Rati dan Wati bekerja sebagai babysitter. Setiap kali menjaga anak, Rani mengenakkan biaya Rp100.000 per jam dan biaya perjalanan Rp50.000. Wati mengenakkan Rp80.000 per jam dan biaya tambahan Rp40.000 per anak. Pada 3 Januari 2023, Rani dan Wati mengasuh masing-masing 6 anak dengan jumlah waktu yang sama. Jika pada hari itu mereka mendapatkan </w:t>
+      </w:r>
+      <w:r>
+        <w:rPr>
+          <w:rFonts w:ascii="Times New Roman" w:hAnsi="Times New Roman"/>
+          <w:sz w:val="24"/>
+        </w:rPr>
+        <w:t>upah yang sama. Berapa lama waktu yang dihabiskan masing-masing untuk mengasuh anak?</w:t>
+      </w:r>
+    </w:p>
+    <w:p>
+      <w:pPr>
+        <w:pStyle w:val="ListParagraph"/>
+        <w:numPr>
+          <w:ilvl w:val="0"/>
+          <w:numId w:val="8"/>
+        </w:numPr>
+        <w:spacing w:line="360" w:lineRule="auto"/>
+        <w:jc w:val="both"/>
+        <w:rPr>
+          <w:rFonts w:ascii="Times New Roman" w:hAnsi="Times New Roman"/>
+          <w:sz w:val="24"/>
+        </w:rPr>
+      </w:pPr>
+      <w:r>
+        <w:rPr>
+          <w:rFonts w:ascii="Times New Roman" w:hAnsi="Times New Roman"/>
+          <w:sz w:val="24"/>
+        </w:rPr>
+        <w:t>11 jam</w:t>
+      </w:r>
+    </w:p>
+    <w:p>
+      <w:pPr>
+        <w:pStyle w:val="ListParagraph"/>
+        <w:numPr>
+          <w:ilvl w:val="0"/>
+          <w:numId w:val="8"/>
+        </w:numPr>
+        <w:spacing w:line="360" w:lineRule="auto"/>
+        <w:jc w:val="both"/>
+        <w:rPr>
+          <w:rFonts w:ascii="Times New Roman" w:hAnsi="Times New Roman"/>
+          <w:sz w:val="24"/>
+        </w:rPr>
+      </w:pPr>
+      <w:r>
+        <w:rPr>
+          <w:rFonts w:ascii="Times New Roman" w:hAnsi="Times New Roman"/>
+          <w:sz w:val="24"/>
+        </w:rPr>
+        <w:t>10,5 jam</w:t>
+      </w:r>
+    </w:p>
+    <w:p>
+      <w:pPr>
+        <w:pStyle w:val="ListParagraph"/>
+        <w:numPr>
+          <w:ilvl w:val="0"/>
+          <w:numId w:val="8"/>
+        </w:numPr>
+        <w:spacing w:line="360" w:lineRule="auto"/>
+        <w:jc w:val="both"/>
+        <w:rPr>
+          <w:rFonts w:ascii="Times New Roman" w:hAnsi="Times New Roman"/>
+          <w:sz w:val="24"/>
+        </w:rPr>
+      </w:pPr>
+      <w:r>
+        <w:rPr>
+          <w:rFonts w:ascii="Times New Roman" w:hAnsi="Times New Roman"/>
+          <w:sz w:val="24"/>
+        </w:rPr>
+        <w:t>10 jam</w:t>
+      </w:r>
+    </w:p>
+    <w:p>
+      <w:pPr>
+        <w:pStyle w:val="ListParagraph"/>
+        <w:numPr>
+          <w:ilvl w:val="0"/>
+          <w:numId w:val="8"/>
+        </w:numPr>
+        <w:spacing w:line="360" w:lineRule="auto"/>
+        <w:jc w:val="both"/>
+        <w:rPr>
+          <w:rFonts w:ascii="Times New Roman" w:hAnsi="Times New Roman"/>
+          <w:sz w:val="24"/>
+        </w:rPr>
+      </w:pPr>
+      <w:r>
+        <w:rPr>
+          <w:rFonts w:ascii="Times New Roman" w:hAnsi="Times New Roman"/>
+          <w:sz w:val="24"/>
+        </w:rPr>
+        <w:t>9,5 jam</w:t>
+      </w:r>
+    </w:p>
+    <w:p>
+      <w:pPr>
+        <w:pStyle w:val="ListParagraph"/>
+        <w:numPr>
+          <w:ilvl w:val="0"/>
+          <w:numId w:val="8"/>
+        </w:numPr>
+        <w:spacing w:line="360" w:lineRule="auto"/>
+        <w:jc w:val="both"/>
+        <w:rPr>
+          <w:rFonts w:ascii="Times New Roman" w:hAnsi="Times New Roman"/>
+          <w:sz w:val="24"/>
+        </w:rPr>
+      </w:pPr>
+      <w:r>
+        <w:rPr>
+          <w:rFonts w:ascii="Times New Roman" w:hAnsi="Times New Roman"/>
+          <w:sz w:val="24"/>
+        </w:rPr>
+        <w:t>9 jam</w:t>
+      </w:r>
+    </w:p>
     <w:sectPr>
       <w:type w:val="continuous"/>
       <w:pgSz w:w="11910" w:h="16850"/>
@@ -1624,6 +1915,184 @@
     </w:lvl>
   </w:abstractNum>
   <w:abstractNum w:abstractNumId="2" w15:restartNumberingAfterBreak="0">
+    <w:nsid w:val="2DB53B2B"/>
+    <w:multiLevelType w:val="hybridMultilevel"/>
+    <w:tmpl w:val="B77C7EE0"/>
+    <w:lvl w:ilvl="0" w:tplc="38090019">
+      <w:start w:val="1"/>
+      <w:numFmt w:val="lowerLetter"/>
+      <w:lvlText w:val="%1."/>
+      <w:lvlJc w:val="left"/>
+      <w:pPr>
+        <w:ind w:left="720" w:hanging="360"/>
+      </w:pPr>
+      <w:rPr>
+        <w:rFonts w:hint="default"/>
+      </w:rPr>
+    </w:lvl>
+    <w:lvl w:ilvl="1" w:tplc="38090019" w:tentative="1">
+      <w:start w:val="1"/>
+      <w:numFmt w:val="lowerLetter"/>
+      <w:lvlText w:val="%2."/>
+      <w:lvlJc w:val="left"/>
+      <w:pPr>
+        <w:ind w:left="1440" w:hanging="360"/>
+      </w:pPr>
+    </w:lvl>
+    <w:lvl w:ilvl="2" w:tplc="3809001B" w:tentative="1">
+      <w:start w:val="1"/>
+      <w:numFmt w:val="lowerRoman"/>
+      <w:lvlText w:val="%3."/>
+      <w:lvlJc w:val="right"/>
+      <w:pPr>
+        <w:ind w:left="2160" w:hanging="180"/>
+      </w:pPr>
+    </w:lvl>
+    <w:lvl w:ilvl="3" w:tplc="3809000F" w:tentative="1">
+      <w:start w:val="1"/>
+      <w:numFmt w:val="decimal"/>
+      <w:lvlText w:val="%4."/>
+      <w:lvlJc w:val="left"/>
+      <w:pPr>
+        <w:ind w:left="2880" w:hanging="360"/>
+      </w:pPr>
+    </w:lvl>
+    <w:lvl w:ilvl="4" w:tplc="38090019" w:tentative="1">
+      <w:start w:val="1"/>
+      <w:numFmt w:val="lowerLetter"/>
+      <w:lvlText w:val="%5."/>
+      <w:lvlJc w:val="left"/>
+      <w:pPr>
+        <w:ind w:left="3600" w:hanging="360"/>
+      </w:pPr>
+    </w:lvl>
+    <w:lvl w:ilvl="5" w:tplc="3809001B" w:tentative="1">
+      <w:start w:val="1"/>
+      <w:numFmt w:val="lowerRoman"/>
+      <w:lvlText w:val="%6."/>
+      <w:lvlJc w:val="right"/>
+      <w:pPr>
+        <w:ind w:left="4320" w:hanging="180"/>
+      </w:pPr>
+    </w:lvl>
+    <w:lvl w:ilvl="6" w:tplc="3809000F" w:tentative="1">
+      <w:start w:val="1"/>
+      <w:numFmt w:val="decimal"/>
+      <w:lvlText w:val="%7."/>
+      <w:lvlJc w:val="left"/>
+      <w:pPr>
+        <w:ind w:left="5040" w:hanging="360"/>
+      </w:pPr>
+    </w:lvl>
+    <w:lvl w:ilvl="7" w:tplc="38090019" w:tentative="1">
+      <w:start w:val="1"/>
+      <w:numFmt w:val="lowerLetter"/>
+      <w:lvlText w:val="%8."/>
+      <w:lvlJc w:val="left"/>
+      <w:pPr>
+        <w:ind w:left="5760" w:hanging="360"/>
+      </w:pPr>
+    </w:lvl>
+    <w:lvl w:ilvl="8" w:tplc="3809001B" w:tentative="1">
+      <w:start w:val="1"/>
+      <w:numFmt w:val="lowerRoman"/>
+      <w:lvlText w:val="%9."/>
+      <w:lvlJc w:val="right"/>
+      <w:pPr>
+        <w:ind w:left="6480" w:hanging="180"/>
+      </w:pPr>
+    </w:lvl>
+  </w:abstractNum>
+  <w:abstractNum w:abstractNumId="3" w15:restartNumberingAfterBreak="0">
+    <w:nsid w:val="33C55AC5"/>
+    <w:multiLevelType w:val="hybridMultilevel"/>
+    <w:tmpl w:val="1AE8A666"/>
+    <w:lvl w:ilvl="0" w:tplc="38090019">
+      <w:start w:val="1"/>
+      <w:numFmt w:val="lowerLetter"/>
+      <w:lvlText w:val="%1."/>
+      <w:lvlJc w:val="left"/>
+      <w:pPr>
+        <w:ind w:left="720" w:hanging="360"/>
+      </w:pPr>
+      <w:rPr>
+        <w:rFonts w:hint="default"/>
+      </w:rPr>
+    </w:lvl>
+    <w:lvl w:ilvl="1" w:tplc="38090019" w:tentative="1">
+      <w:start w:val="1"/>
+      <w:numFmt w:val="lowerLetter"/>
+      <w:lvlText w:val="%2."/>
+      <w:lvlJc w:val="left"/>
+      <w:pPr>
+        <w:ind w:left="1440" w:hanging="360"/>
+      </w:pPr>
+    </w:lvl>
+    <w:lvl w:ilvl="2" w:tplc="3809001B" w:tentative="1">
+      <w:start w:val="1"/>
+      <w:numFmt w:val="lowerRoman"/>
+      <w:lvlText w:val="%3."/>
+      <w:lvlJc w:val="right"/>
+      <w:pPr>
+        <w:ind w:left="2160" w:hanging="180"/>
+      </w:pPr>
+    </w:lvl>
+    <w:lvl w:ilvl="3" w:tplc="3809000F" w:tentative="1">
+      <w:start w:val="1"/>
+      <w:numFmt w:val="decimal"/>
+      <w:lvlText w:val="%4."/>
+      <w:lvlJc w:val="left"/>
+      <w:pPr>
+        <w:ind w:left="2880" w:hanging="360"/>
+      </w:pPr>
+    </w:lvl>
+    <w:lvl w:ilvl="4" w:tplc="38090019" w:tentative="1">
+      <w:start w:val="1"/>
+      <w:numFmt w:val="lowerLetter"/>
+      <w:lvlText w:val="%5."/>
+      <w:lvlJc w:val="left"/>
+      <w:pPr>
+        <w:ind w:left="3600" w:hanging="360"/>
+      </w:pPr>
+    </w:lvl>
+    <w:lvl w:ilvl="5" w:tplc="3809001B" w:tentative="1">
+      <w:start w:val="1"/>
+      <w:numFmt w:val="lowerRoman"/>
+      <w:lvlText w:val="%6."/>
+      <w:lvlJc w:val="right"/>
+      <w:pPr>
+        <w:ind w:left="4320" w:hanging="180"/>
+      </w:pPr>
+    </w:lvl>
+    <w:lvl w:ilvl="6" w:tplc="3809000F" w:tentative="1">
+      <w:start w:val="1"/>
+      <w:numFmt w:val="decimal"/>
+      <w:lvlText w:val="%7."/>
+      <w:lvlJc w:val="left"/>
+      <w:pPr>
+        <w:ind w:left="5040" w:hanging="360"/>
+      </w:pPr>
+    </w:lvl>
+    <w:lvl w:ilvl="7" w:tplc="38090019" w:tentative="1">
+      <w:start w:val="1"/>
+      <w:numFmt w:val="lowerLetter"/>
+      <w:lvlText w:val="%8."/>
+      <w:lvlJc w:val="left"/>
+      <w:pPr>
+        <w:ind w:left="5760" w:hanging="360"/>
+      </w:pPr>
+    </w:lvl>
+    <w:lvl w:ilvl="8" w:tplc="3809001B" w:tentative="1">
+      <w:start w:val="1"/>
+      <w:numFmt w:val="lowerRoman"/>
+      <w:lvlText w:val="%9."/>
+      <w:lvlJc w:val="right"/>
+      <w:pPr>
+        <w:ind w:left="6480" w:hanging="180"/>
+      </w:pPr>
+    </w:lvl>
+  </w:abstractNum>
+  <w:abstractNum w:abstractNumId="4" w15:restartNumberingAfterBreak="0">
     <w:nsid w:val="39F520B1"/>
     <w:multiLevelType w:val="hybridMultilevel"/>
     <w:tmpl w:val="9828D196"/>
@@ -1712,7 +2181,7 @@
       </w:pPr>
     </w:lvl>
   </w:abstractNum>
-  <w:abstractNum w:abstractNumId="3" w15:restartNumberingAfterBreak="0">
+  <w:abstractNum w:abstractNumId="5" w15:restartNumberingAfterBreak="0">
     <w:nsid w:val="69093E7F"/>
     <w:multiLevelType w:val="hybridMultilevel"/>
     <w:tmpl w:val="259C1A70"/>
@@ -1825,7 +2294,7 @@
       </w:rPr>
     </w:lvl>
   </w:abstractNum>
-  <w:abstractNum w:abstractNumId="4" w15:restartNumberingAfterBreak="0">
+  <w:abstractNum w:abstractNumId="6" w15:restartNumberingAfterBreak="0">
     <w:nsid w:val="729622F3"/>
     <w:multiLevelType w:val="hybridMultilevel"/>
     <w:tmpl w:val="4392A522"/>
@@ -1914,7 +2383,7 @@
       </w:pPr>
     </w:lvl>
   </w:abstractNum>
-  <w:abstractNum w:abstractNumId="5" w15:restartNumberingAfterBreak="0">
+  <w:abstractNum w:abstractNumId="7" w15:restartNumberingAfterBreak="0">
     <w:nsid w:val="7B7E6D32"/>
     <w:multiLevelType w:val="hybridMultilevel"/>
     <w:tmpl w:val="3AFA0D56"/>
@@ -2004,7 +2473,7 @@
     </w:lvl>
   </w:abstractNum>
   <w:num w:numId="1" w16cid:durableId="1494368945">
-    <w:abstractNumId w:val="2"/>
+    <w:abstractNumId w:val="4"/>
   </w:num>
   <w:num w:numId="2" w16cid:durableId="1926300039">
     <w:abstractNumId w:val="1"/>
@@ -2013,13 +2482,19 @@
     <w:abstractNumId w:val="0"/>
   </w:num>
   <w:num w:numId="4" w16cid:durableId="40132409">
+    <w:abstractNumId w:val="5"/>
+  </w:num>
+  <w:num w:numId="5" w16cid:durableId="1938247825">
+    <w:abstractNumId w:val="7"/>
+  </w:num>
+  <w:num w:numId="6" w16cid:durableId="10377469">
+    <w:abstractNumId w:val="6"/>
+  </w:num>
+  <w:num w:numId="7" w16cid:durableId="1396901774">
     <w:abstractNumId w:val="3"/>
   </w:num>
-  <w:num w:numId="5" w16cid:durableId="1938247825">
-    <w:abstractNumId w:val="5"/>
-  </w:num>
-  <w:num w:numId="6" w16cid:durableId="10377469">
-    <w:abstractNumId w:val="4"/>
+  <w:num w:numId="8" w16cid:durableId="1772814357">
+    <w:abstractNumId w:val="2"/>
   </w:num>
 </w:numbering>
 </file>

</xml_diff>